<commit_message>
Changed payment date attribute in the Enrollment entity to include the prefix, and edited assumptions document to include the assumptions made in the UML diagram
</commit_message>
<xml_diff>
--- a/Assignments/Ass1A/mm_assumptions.docx
+++ b/Assignments/Ass1A/mm_assumptions.docx
@@ -138,6 +138,70 @@
       </w:r>
       <w:r>
         <w:t>.</w:t>
+      </w:r>
+    </w:p>
+    <w:p/>
+    <w:p>
+      <w:pPr>
+        <w:rPr>
+          <w:i/>
+          <w:iCs/>
+        </w:rPr>
+      </w:pPr>
+      <w:r>
+        <w:rPr>
+          <w:i/>
+          <w:iCs/>
+        </w:rPr>
+        <w:t>Assumptions specific to the UML diagram</w:t>
+      </w:r>
+    </w:p>
+    <w:p>
+      <w:pPr>
+        <w:pStyle w:val="ListParagraph"/>
+        <w:numPr>
+          <w:ilvl w:val="0"/>
+          <w:numId w:val="7"/>
+        </w:numPr>
+        <w:rPr>
+          <w:i/>
+          <w:iCs/>
+        </w:rPr>
+      </w:pPr>
+      <w:r>
+        <w:t>The Centre address is a composite attribute that may be divided to the simple attributes: Centre street, Centre city, Centre state</w:t>
+      </w:r>
+    </w:p>
+    <w:p>
+      <w:pPr>
+        <w:pStyle w:val="ListParagraph"/>
+        <w:numPr>
+          <w:ilvl w:val="0"/>
+          <w:numId w:val="7"/>
+        </w:numPr>
+        <w:rPr>
+          <w:i/>
+          <w:iCs/>
+        </w:rPr>
+      </w:pPr>
+      <w:r>
+        <w:t>A member’s name is divided to the simple attributes of member first name, member last name</w:t>
+      </w:r>
+    </w:p>
+    <w:p>
+      <w:pPr>
+        <w:pStyle w:val="ListParagraph"/>
+        <w:numPr>
+          <w:ilvl w:val="0"/>
+          <w:numId w:val="7"/>
+        </w:numPr>
+        <w:rPr>
+          <w:i/>
+          <w:iCs/>
+        </w:rPr>
+      </w:pPr>
+      <w:r>
+        <w:t>The BMI value of an assessment is considered a derived attribute</w:t>
       </w:r>
     </w:p>
     <w:p>
@@ -719,6 +783,118 @@
     </w:lvl>
   </w:abstractNum>
   <w:abstractNum w:abstractNumId="5" w15:restartNumberingAfterBreak="0">
+    <w:nsid w:val="631F6EEE"/>
+    <w:multiLevelType w:val="hybridMultilevel"/>
+    <w:tmpl w:val="AB569C16"/>
+    <w:lvl w:ilvl="0" w:tplc="878ED18E">
+      <w:numFmt w:val="bullet"/>
+      <w:lvlText w:val="-"/>
+      <w:lvlJc w:val="left"/>
+      <w:pPr>
+        <w:ind w:left="720" w:hanging="360"/>
+      </w:pPr>
+      <w:rPr>
+        <w:rFonts w:ascii="Calibri" w:eastAsiaTheme="minorHAnsi" w:hAnsi="Calibri" w:cs="Calibri" w:hint="default"/>
+      </w:rPr>
+    </w:lvl>
+    <w:lvl w:ilvl="1" w:tplc="04090003" w:tentative="1">
+      <w:start w:val="1"/>
+      <w:numFmt w:val="bullet"/>
+      <w:lvlText w:val="o"/>
+      <w:lvlJc w:val="left"/>
+      <w:pPr>
+        <w:ind w:left="1440" w:hanging="360"/>
+      </w:pPr>
+      <w:rPr>
+        <w:rFonts w:ascii="Courier New" w:hAnsi="Courier New" w:cs="Courier New" w:hint="default"/>
+      </w:rPr>
+    </w:lvl>
+    <w:lvl w:ilvl="2" w:tplc="04090005" w:tentative="1">
+      <w:start w:val="1"/>
+      <w:numFmt w:val="bullet"/>
+      <w:lvlText w:val=""/>
+      <w:lvlJc w:val="left"/>
+      <w:pPr>
+        <w:ind w:left="2160" w:hanging="360"/>
+      </w:pPr>
+      <w:rPr>
+        <w:rFonts w:ascii="Wingdings" w:hAnsi="Wingdings" w:hint="default"/>
+      </w:rPr>
+    </w:lvl>
+    <w:lvl w:ilvl="3" w:tplc="04090001" w:tentative="1">
+      <w:start w:val="1"/>
+      <w:numFmt w:val="bullet"/>
+      <w:lvlText w:val=""/>
+      <w:lvlJc w:val="left"/>
+      <w:pPr>
+        <w:ind w:left="2880" w:hanging="360"/>
+      </w:pPr>
+      <w:rPr>
+        <w:rFonts w:ascii="Symbol" w:hAnsi="Symbol" w:hint="default"/>
+      </w:rPr>
+    </w:lvl>
+    <w:lvl w:ilvl="4" w:tplc="04090003" w:tentative="1">
+      <w:start w:val="1"/>
+      <w:numFmt w:val="bullet"/>
+      <w:lvlText w:val="o"/>
+      <w:lvlJc w:val="left"/>
+      <w:pPr>
+        <w:ind w:left="3600" w:hanging="360"/>
+      </w:pPr>
+      <w:rPr>
+        <w:rFonts w:ascii="Courier New" w:hAnsi="Courier New" w:cs="Courier New" w:hint="default"/>
+      </w:rPr>
+    </w:lvl>
+    <w:lvl w:ilvl="5" w:tplc="04090005" w:tentative="1">
+      <w:start w:val="1"/>
+      <w:numFmt w:val="bullet"/>
+      <w:lvlText w:val=""/>
+      <w:lvlJc w:val="left"/>
+      <w:pPr>
+        <w:ind w:left="4320" w:hanging="360"/>
+      </w:pPr>
+      <w:rPr>
+        <w:rFonts w:ascii="Wingdings" w:hAnsi="Wingdings" w:hint="default"/>
+      </w:rPr>
+    </w:lvl>
+    <w:lvl w:ilvl="6" w:tplc="04090001" w:tentative="1">
+      <w:start w:val="1"/>
+      <w:numFmt w:val="bullet"/>
+      <w:lvlText w:val=""/>
+      <w:lvlJc w:val="left"/>
+      <w:pPr>
+        <w:ind w:left="5040" w:hanging="360"/>
+      </w:pPr>
+      <w:rPr>
+        <w:rFonts w:ascii="Symbol" w:hAnsi="Symbol" w:hint="default"/>
+      </w:rPr>
+    </w:lvl>
+    <w:lvl w:ilvl="7" w:tplc="04090003" w:tentative="1">
+      <w:start w:val="1"/>
+      <w:numFmt w:val="bullet"/>
+      <w:lvlText w:val="o"/>
+      <w:lvlJc w:val="left"/>
+      <w:pPr>
+        <w:ind w:left="5760" w:hanging="360"/>
+      </w:pPr>
+      <w:rPr>
+        <w:rFonts w:ascii="Courier New" w:hAnsi="Courier New" w:cs="Courier New" w:hint="default"/>
+      </w:rPr>
+    </w:lvl>
+    <w:lvl w:ilvl="8" w:tplc="04090005" w:tentative="1">
+      <w:start w:val="1"/>
+      <w:numFmt w:val="bullet"/>
+      <w:lvlText w:val=""/>
+      <w:lvlJc w:val="left"/>
+      <w:pPr>
+        <w:ind w:left="6480" w:hanging="360"/>
+      </w:pPr>
+      <w:rPr>
+        <w:rFonts w:ascii="Wingdings" w:hAnsi="Wingdings" w:hint="default"/>
+      </w:rPr>
+    </w:lvl>
+  </w:abstractNum>
+  <w:abstractNum w:abstractNumId="6" w15:restartNumberingAfterBreak="0">
     <w:nsid w:val="74DD102F"/>
     <w:multiLevelType w:val="hybridMultilevel"/>
     <w:tmpl w:val="EBF8299A"/>
@@ -840,13 +1016,16 @@
     <w:abstractNumId w:val="3"/>
   </w:num>
   <w:num w:numId="4">
-    <w:abstractNumId w:val="5"/>
+    <w:abstractNumId w:val="6"/>
   </w:num>
   <w:num w:numId="5">
     <w:abstractNumId w:val="2"/>
   </w:num>
   <w:num w:numId="6">
     <w:abstractNumId w:val="0"/>
+  </w:num>
+  <w:num w:numId="7">
+    <w:abstractNumId w:val="5"/>
   </w:num>
 </w:numbering>
 </file>

</xml_diff>

<commit_message>
Correction to a cardinality in the UML, additional assumption
</commit_message>
<xml_diff>
--- a/Assignments/Ass1A/mm_assumptions.docx
+++ b/Assignments/Ass1A/mm_assumptions.docx
@@ -32,7 +32,13 @@
         </w:numPr>
       </w:pPr>
       <w:r>
-        <w:t>A center may have run no classes.</w:t>
+        <w:t xml:space="preserve">A center may </w:t>
+      </w:r>
+      <w:r>
+        <w:t xml:space="preserve">have </w:t>
+      </w:r>
+      <w:r>
+        <w:t>run no classes.</w:t>
       </w:r>
     </w:p>
     <w:p>
@@ -136,6 +142,26 @@
       <w:r>
         <w:t>A member can be referred only by one existing member</w:t>
       </w:r>
+      <w:r>
+        <w:t>.</w:t>
+      </w:r>
+    </w:p>
+    <w:p>
+      <w:pPr>
+        <w:pStyle w:val="ListParagraph"/>
+        <w:numPr>
+          <w:ilvl w:val="0"/>
+          <w:numId w:val="2"/>
+        </w:numPr>
+      </w:pPr>
+      <w:r>
+        <w:t xml:space="preserve">A Centre may not have been nominated by any member as the home </w:t>
+      </w:r>
+      <w:proofErr w:type="spellStart"/>
+      <w:r>
+        <w:t>centre</w:t>
+      </w:r>
+      <w:proofErr w:type="spellEnd"/>
       <w:r>
         <w:t>.</w:t>
       </w:r>
@@ -169,7 +195,13 @@
         </w:rPr>
       </w:pPr>
       <w:r>
-        <w:t>The Centre address is a composite attribute that may be divided to the simple attributes: Centre street, Centre city, Centre state</w:t>
+        <w:t xml:space="preserve">The Centre address is a composite attribute that may be divided to the simple attributes: </w:t>
+      </w:r>
+      <w:r>
+        <w:t>Centre Street</w:t>
+      </w:r>
+      <w:r>
+        <w:t>, Centre city, Centre state</w:t>
       </w:r>
     </w:p>
     <w:p>
@@ -201,7 +233,18 @@
         </w:rPr>
       </w:pPr>
       <w:r>
-        <w:t>The BMI value of an assessment is considered a derived attribute</w:t>
+        <w:t xml:space="preserve">The BMI value of an assessment is </w:t>
+      </w:r>
+      <w:r>
+        <w:t xml:space="preserve">not considered </w:t>
+      </w:r>
+      <w:proofErr w:type="gramStart"/>
+      <w:r>
+        <w:t>an</w:t>
+      </w:r>
+      <w:proofErr w:type="gramEnd"/>
+      <w:r>
+        <w:t xml:space="preserve"> derived attribute as the height of the member is not recorded</w:t>
       </w:r>
     </w:p>
     <w:p>

</xml_diff>